<commit_message>
[UPD] adding screenshots for code and output
- explanation of regex
</commit_message>
<xml_diff>
--- a/Programming Language (COME214).docx
+++ b/Programming Language (COME214).docx
@@ -8,6 +8,233 @@
           <w:lang w:val="en-US"/>
         </w:rPr>
       </w:pPr>
+      <w:r>
+        <w:rPr>
+          <w:noProof/>
+          <w:lang w:val="en-US"/>
+        </w:rPr>
+        <w:drawing>
+          <wp:anchor distT="0" distB="0" distL="114300" distR="114300" simplePos="0" relativeHeight="251658240" behindDoc="0" locked="0" layoutInCell="1" allowOverlap="1" wp14:anchorId="69771A93" wp14:editId="077FACB1">
+            <wp:simplePos x="0" y="0"/>
+            <wp:positionH relativeFrom="margin">
+              <wp:posOffset>-259080</wp:posOffset>
+            </wp:positionH>
+            <wp:positionV relativeFrom="margin">
+              <wp:posOffset>-273050</wp:posOffset>
+            </wp:positionV>
+            <wp:extent cx="5943600" cy="1416050"/>
+            <wp:effectExtent l="0" t="0" r="0" b="6350"/>
+            <wp:wrapSquare wrapText="bothSides"/>
+            <wp:docPr id="1388593848" name="Picture 1" descr="A screenshot of a computer code&#10;&#10;Description automatically generated"/>
+            <wp:cNvGraphicFramePr>
+              <a:graphicFrameLocks xmlns:a="http://schemas.openxmlformats.org/drawingml/2006/main" noChangeAspect="1"/>
+            </wp:cNvGraphicFramePr>
+            <a:graphic xmlns:a="http://schemas.openxmlformats.org/drawingml/2006/main">
+              <a:graphicData uri="http://schemas.openxmlformats.org/drawingml/2006/picture">
+                <pic:pic xmlns:pic="http://schemas.openxmlformats.org/drawingml/2006/picture">
+                  <pic:nvPicPr>
+                    <pic:cNvPr id="1388593848" name="Picture 1" descr="A screenshot of a computer code&#10;&#10;Description automatically generated"/>
+                    <pic:cNvPicPr/>
+                  </pic:nvPicPr>
+                  <pic:blipFill>
+                    <a:blip r:embed="rId5" cstate="print">
+                      <a:extLst>
+                        <a:ext uri="{28A0092B-C50C-407E-A947-70E740481C1C}">
+                          <a14:useLocalDpi xmlns:a14="http://schemas.microsoft.com/office/drawing/2010/main" val="0"/>
+                        </a:ext>
+                      </a:extLst>
+                    </a:blip>
+                    <a:stretch>
+                      <a:fillRect/>
+                    </a:stretch>
+                  </pic:blipFill>
+                  <pic:spPr>
+                    <a:xfrm>
+                      <a:off x="0" y="0"/>
+                      <a:ext cx="5943600" cy="1416050"/>
+                    </a:xfrm>
+                    <a:prstGeom prst="rect">
+                      <a:avLst/>
+                    </a:prstGeom>
+                  </pic:spPr>
+                </pic:pic>
+              </a:graphicData>
+            </a:graphic>
+          </wp:anchor>
+        </w:drawing>
+      </w:r>
+    </w:p>
+    <w:p>
+      <w:pPr>
+        <w:rPr>
+          <w:lang w:val="en-TR"/>
+        </w:rPr>
+      </w:pPr>
+      <w:r>
+        <w:rPr>
+          <w:lang w:val="en-TR"/>
+        </w:rPr>
+        <w:t xml:space="preserve">Regex Analysis: </w:t>
+      </w:r>
+    </w:p>
+    <w:p>
+      <w:pPr>
+        <w:rPr>
+          <w:lang w:val="en-TR"/>
+        </w:rPr>
+      </w:pPr>
+      <w:r>
+        <w:rPr>
+          <w:b/>
+          <w:bCs/>
+          <w:lang w:val="en-TR"/>
+        </w:rPr>
+        <w:t>Access Modifiers and Static Keyword</w:t>
+      </w:r>
+      <w:r>
+        <w:rPr>
+          <w:lang w:val="en-TR"/>
+        </w:rPr>
+        <w:t>: Captures Java access modifiers (public, private, protected) and the static keyword at the start of a line, accounting for their optional presence.</w:t>
+      </w:r>
+    </w:p>
+    <w:p>
+      <w:pPr>
+        <w:rPr>
+          <w:lang w:val="en-TR"/>
+        </w:rPr>
+      </w:pPr>
+      <w:r>
+        <w:rPr>
+          <w:b/>
+          <w:bCs/>
+          <w:lang w:val="en-TR"/>
+        </w:rPr>
+        <w:t>Return Type</w:t>
+      </w:r>
+      <w:r>
+        <w:rPr>
+          <w:lang w:val="en-TR"/>
+        </w:rPr>
+        <w:t>: Matches any combination of alphanumeric characters and symbols (&lt;, &gt;, [, ]), likely representing generic types or arrays, indicative of method return types.</w:t>
+      </w:r>
+    </w:p>
+    <w:p>
+      <w:pPr>
+        <w:rPr>
+          <w:lang w:val="en-TR"/>
+        </w:rPr>
+      </w:pPr>
+      <w:r>
+        <w:rPr>
+          <w:b/>
+          <w:bCs/>
+          <w:lang w:val="en-TR"/>
+        </w:rPr>
+        <w:t>Method Name</w:t>
+      </w:r>
+      <w:r>
+        <w:rPr>
+          <w:lang w:val="en-TR"/>
+        </w:rPr>
+        <w:t>: Identifies the method name characterized by alphanumeric characters or underscores, followed by optional whitespace.</w:t>
+      </w:r>
+    </w:p>
+    <w:p>
+      <w:pPr>
+        <w:rPr>
+          <w:lang w:val="en-TR"/>
+        </w:rPr>
+      </w:pPr>
+      <w:r>
+        <w:rPr>
+          <w:b/>
+          <w:bCs/>
+          <w:lang w:val="en-TR"/>
+        </w:rPr>
+        <w:t>Parameters</w:t>
+      </w:r>
+      <w:r>
+        <w:rPr>
+          <w:lang w:val="en-TR"/>
+        </w:rPr>
+        <w:t>: Matches the method's parameters, enclosed in parentheses, allowing for any characters, thereby accommodating various parameter types and quantities.</w:t>
+      </w:r>
+    </w:p>
+    <w:p>
+      <w:pPr>
+        <w:rPr>
+          <w:lang w:val="en-TR"/>
+        </w:rPr>
+      </w:pPr>
+      <w:r>
+        <w:rPr>
+          <w:b/>
+          <w:bCs/>
+          <w:lang w:val="en-TR"/>
+        </w:rPr>
+        <w:t>Opening Brace</w:t>
+      </w:r>
+      <w:r>
+        <w:rPr>
+          <w:lang w:val="en-TR"/>
+        </w:rPr>
+        <w:t>: Searches for an optional opening brace that signals the beginning of the method body, ensuring flexibility in matching method declarations with or without an explicit body opening.</w:t>
+      </w:r>
+    </w:p>
+    <w:p>
+      <w:pPr>
+        <w:rPr>
+          <w:lang w:val="en-TR"/>
+        </w:rPr>
+      </w:pPr>
+      <w:r>
+        <w:rPr>
+          <w:noProof/>
+          <w:lang w:val="en-TR"/>
+        </w:rPr>
+        <w:drawing>
+          <wp:inline distT="0" distB="0" distL="0" distR="0" wp14:anchorId="57FF2540" wp14:editId="61217BA8">
+            <wp:extent cx="5943600" cy="882015"/>
+            <wp:effectExtent l="0" t="0" r="0" b="0"/>
+            <wp:docPr id="150321945" name="Picture 2" descr="A close up of a card&#10;&#10;Description automatically generated"/>
+            <wp:cNvGraphicFramePr>
+              <a:graphicFrameLocks xmlns:a="http://schemas.openxmlformats.org/drawingml/2006/main" noChangeAspect="1"/>
+            </wp:cNvGraphicFramePr>
+            <a:graphic xmlns:a="http://schemas.openxmlformats.org/drawingml/2006/main">
+              <a:graphicData uri="http://schemas.openxmlformats.org/drawingml/2006/picture">
+                <pic:pic xmlns:pic="http://schemas.openxmlformats.org/drawingml/2006/picture">
+                  <pic:nvPicPr>
+                    <pic:cNvPr id="150321945" name="Picture 2" descr="A close up of a card&#10;&#10;Description automatically generated"/>
+                    <pic:cNvPicPr/>
+                  </pic:nvPicPr>
+                  <pic:blipFill>
+                    <a:blip r:embed="rId6" cstate="print">
+                      <a:extLst>
+                        <a:ext uri="{28A0092B-C50C-407E-A947-70E740481C1C}">
+                          <a14:useLocalDpi xmlns:a14="http://schemas.microsoft.com/office/drawing/2010/main" val="0"/>
+                        </a:ext>
+                      </a:extLst>
+                    </a:blip>
+                    <a:stretch>
+                      <a:fillRect/>
+                    </a:stretch>
+                  </pic:blipFill>
+                  <pic:spPr>
+                    <a:xfrm>
+                      <a:off x="0" y="0"/>
+                      <a:ext cx="5943600" cy="882015"/>
+                    </a:xfrm>
+                    <a:prstGeom prst="rect">
+                      <a:avLst/>
+                    </a:prstGeom>
+                  </pic:spPr>
+                </pic:pic>
+              </a:graphicData>
+            </a:graphic>
+          </wp:inline>
+        </w:drawing>
+      </w:r>
     </w:p>
     <w:sectPr>
       <w:pgSz w:w="12240" w:h="15840"/>
@@ -19,6 +246,163 @@
 </w:document>
 </file>
 
+<file path=word/numbering.xml><?xml version="1.0" encoding="utf-8"?>
+<w:numbering xmlns:wpc="http://schemas.microsoft.com/office/word/2010/wordprocessingCanvas" xmlns:cx="http://schemas.microsoft.com/office/drawing/2014/chartex" xmlns:cx1="http://schemas.microsoft.com/office/drawing/2015/9/8/chartex" xmlns:cx2="http://schemas.microsoft.com/office/drawing/2015/10/21/chartex" xmlns:cx3="http://schemas.microsoft.com/office/drawing/2016/5/9/chartex" xmlns:cx4="http://schemas.microsoft.com/office/drawing/2016/5/10/chartex" xmlns:cx5="http://schemas.microsoft.com/office/drawing/2016/5/11/chartex" xmlns:cx6="http://schemas.microsoft.com/office/drawing/2016/5/12/chartex" xmlns:cx7="http://schemas.microsoft.com/office/drawing/2016/5/13/chartex" xmlns:cx8="http://schemas.microsoft.com/office/drawing/2016/5/14/chartex" xmlns:mc="http://schemas.openxmlformats.org/markup-compatibility/2006" xmlns:aink="http://schemas.microsoft.com/office/drawing/2016/ink" xmlns:am3d="http://schemas.microsoft.com/office/drawing/2017/model3d" xmlns:o="urn:schemas-microsoft-com:office:office" xmlns:oel="http://schemas.microsoft.com/office/2019/extlst" xmlns:r="http://schemas.openxmlformats.org/officeDocument/2006/relationships" xmlns:m="http://schemas.openxmlformats.org/officeDocument/2006/math" xmlns:v="urn:schemas-microsoft-com:vml" xmlns:wp14="http://schemas.microsoft.com/office/word/2010/wordprocessingDrawing" xmlns:wp="http://schemas.openxmlformats.org/drawingml/2006/wordprocessingDrawing" xmlns:w10="urn:schemas-microsoft-com:office:word" xmlns:w="http://schemas.openxmlformats.org/wordprocessingml/2006/main" xmlns:w14="http://schemas.microsoft.com/office/word/2010/wordml" xmlns:w15="http://schemas.microsoft.com/office/word/2012/wordml" xmlns:w16cex="http://schemas.microsoft.com/office/word/2018/wordml/cex" xmlns:w16cid="http://schemas.microsoft.com/office/word/2016/wordml/cid" xmlns:w16="http://schemas.microsoft.com/office/word/2018/wordml" xmlns:w16sdtdh="http://schemas.microsoft.com/office/word/2020/wordml/sdtdatahash" xmlns:w16se="http://schemas.microsoft.com/office/word/2015/wordml/symex" xmlns:wpg="http://schemas.microsoft.com/office/word/2010/wordprocessingGroup" xmlns:wpi="http://schemas.microsoft.com/office/word/2010/wordprocessingInk" xmlns:wne="http://schemas.microsoft.com/office/word/2006/wordml" xmlns:wps="http://schemas.microsoft.com/office/word/2010/wordprocessingShape" mc:Ignorable="w14 w15 w16se w16cid w16 w16cex w16sdtdh wp14">
+  <w:abstractNum w:abstractNumId="0" w15:restartNumberingAfterBreak="0">
+    <w:nsid w:val="293042EA"/>
+    <w:multiLevelType w:val="multilevel"/>
+    <w:tmpl w:val="8380449E"/>
+    <w:lvl w:ilvl="0">
+      <w:start w:val="1"/>
+      <w:numFmt w:val="bullet"/>
+      <w:lvlText w:val=""/>
+      <w:lvlJc w:val="left"/>
+      <w:pPr>
+        <w:tabs>
+          <w:tab w:val="num" w:pos="720"/>
+        </w:tabs>
+        <w:ind w:left="720" w:hanging="360"/>
+      </w:pPr>
+      <w:rPr>
+        <w:rFonts w:ascii="Symbol" w:hAnsi="Symbol" w:hint="default"/>
+        <w:sz w:val="20"/>
+      </w:rPr>
+    </w:lvl>
+    <w:lvl w:ilvl="1" w:tentative="1">
+      <w:start w:val="1"/>
+      <w:numFmt w:val="bullet"/>
+      <w:lvlText w:val=""/>
+      <w:lvlJc w:val="left"/>
+      <w:pPr>
+        <w:tabs>
+          <w:tab w:val="num" w:pos="1440"/>
+        </w:tabs>
+        <w:ind w:left="1440" w:hanging="360"/>
+      </w:pPr>
+      <w:rPr>
+        <w:rFonts w:ascii="Symbol" w:hAnsi="Symbol" w:hint="default"/>
+        <w:sz w:val="20"/>
+      </w:rPr>
+    </w:lvl>
+    <w:lvl w:ilvl="2" w:tentative="1">
+      <w:start w:val="1"/>
+      <w:numFmt w:val="bullet"/>
+      <w:lvlText w:val=""/>
+      <w:lvlJc w:val="left"/>
+      <w:pPr>
+        <w:tabs>
+          <w:tab w:val="num" w:pos="2160"/>
+        </w:tabs>
+        <w:ind w:left="2160" w:hanging="360"/>
+      </w:pPr>
+      <w:rPr>
+        <w:rFonts w:ascii="Symbol" w:hAnsi="Symbol" w:hint="default"/>
+        <w:sz w:val="20"/>
+      </w:rPr>
+    </w:lvl>
+    <w:lvl w:ilvl="3" w:tentative="1">
+      <w:start w:val="1"/>
+      <w:numFmt w:val="bullet"/>
+      <w:lvlText w:val=""/>
+      <w:lvlJc w:val="left"/>
+      <w:pPr>
+        <w:tabs>
+          <w:tab w:val="num" w:pos="2880"/>
+        </w:tabs>
+        <w:ind w:left="2880" w:hanging="360"/>
+      </w:pPr>
+      <w:rPr>
+        <w:rFonts w:ascii="Symbol" w:hAnsi="Symbol" w:hint="default"/>
+        <w:sz w:val="20"/>
+      </w:rPr>
+    </w:lvl>
+    <w:lvl w:ilvl="4" w:tentative="1">
+      <w:start w:val="1"/>
+      <w:numFmt w:val="bullet"/>
+      <w:lvlText w:val=""/>
+      <w:lvlJc w:val="left"/>
+      <w:pPr>
+        <w:tabs>
+          <w:tab w:val="num" w:pos="3600"/>
+        </w:tabs>
+        <w:ind w:left="3600" w:hanging="360"/>
+      </w:pPr>
+      <w:rPr>
+        <w:rFonts w:ascii="Symbol" w:hAnsi="Symbol" w:hint="default"/>
+        <w:sz w:val="20"/>
+      </w:rPr>
+    </w:lvl>
+    <w:lvl w:ilvl="5" w:tentative="1">
+      <w:start w:val="1"/>
+      <w:numFmt w:val="bullet"/>
+      <w:lvlText w:val=""/>
+      <w:lvlJc w:val="left"/>
+      <w:pPr>
+        <w:tabs>
+          <w:tab w:val="num" w:pos="4320"/>
+        </w:tabs>
+        <w:ind w:left="4320" w:hanging="360"/>
+      </w:pPr>
+      <w:rPr>
+        <w:rFonts w:ascii="Symbol" w:hAnsi="Symbol" w:hint="default"/>
+        <w:sz w:val="20"/>
+      </w:rPr>
+    </w:lvl>
+    <w:lvl w:ilvl="6" w:tentative="1">
+      <w:start w:val="1"/>
+      <w:numFmt w:val="bullet"/>
+      <w:lvlText w:val=""/>
+      <w:lvlJc w:val="left"/>
+      <w:pPr>
+        <w:tabs>
+          <w:tab w:val="num" w:pos="5040"/>
+        </w:tabs>
+        <w:ind w:left="5040" w:hanging="360"/>
+      </w:pPr>
+      <w:rPr>
+        <w:rFonts w:ascii="Symbol" w:hAnsi="Symbol" w:hint="default"/>
+        <w:sz w:val="20"/>
+      </w:rPr>
+    </w:lvl>
+    <w:lvl w:ilvl="7" w:tentative="1">
+      <w:start w:val="1"/>
+      <w:numFmt w:val="bullet"/>
+      <w:lvlText w:val=""/>
+      <w:lvlJc w:val="left"/>
+      <w:pPr>
+        <w:tabs>
+          <w:tab w:val="num" w:pos="5760"/>
+        </w:tabs>
+        <w:ind w:left="5760" w:hanging="360"/>
+      </w:pPr>
+      <w:rPr>
+        <w:rFonts w:ascii="Symbol" w:hAnsi="Symbol" w:hint="default"/>
+        <w:sz w:val="20"/>
+      </w:rPr>
+    </w:lvl>
+    <w:lvl w:ilvl="8" w:tentative="1">
+      <w:start w:val="1"/>
+      <w:numFmt w:val="bullet"/>
+      <w:lvlText w:val=""/>
+      <w:lvlJc w:val="left"/>
+      <w:pPr>
+        <w:tabs>
+          <w:tab w:val="num" w:pos="6480"/>
+        </w:tabs>
+        <w:ind w:left="6480" w:hanging="360"/>
+      </w:pPr>
+      <w:rPr>
+        <w:rFonts w:ascii="Symbol" w:hAnsi="Symbol" w:hint="default"/>
+        <w:sz w:val="20"/>
+      </w:rPr>
+    </w:lvl>
+  </w:abstractNum>
+  <w:num w:numId="1" w16cid:durableId="2084597591">
+    <w:abstractNumId w:val="0"/>
+  </w:num>
+</w:numbering>
+</file>
+
 <file path=word/styles.xml><?xml version="1.0" encoding="utf-8"?>
 <w:styles xmlns:mc="http://schemas.openxmlformats.org/markup-compatibility/2006" xmlns:r="http://schemas.openxmlformats.org/officeDocument/2006/relationships" xmlns:w="http://schemas.openxmlformats.org/wordprocessingml/2006/main" xmlns:w14="http://schemas.microsoft.com/office/word/2010/wordml" xmlns:w15="http://schemas.microsoft.com/office/word/2012/wordml" xmlns:w16cex="http://schemas.microsoft.com/office/word/2018/wordml/cex" xmlns:w16cid="http://schemas.microsoft.com/office/word/2016/wordml/cid" xmlns:w16="http://schemas.microsoft.com/office/word/2018/wordml" xmlns:w16sdtdh="http://schemas.microsoft.com/office/word/2020/wordml/sdtdatahash" xmlns:w16se="http://schemas.microsoft.com/office/word/2015/wordml/symex" mc:Ignorable="w14 w15 w16se w16cid w16 w16cex w16sdtdh">
   <w:docDefaults>
@@ -28,7 +412,7 @@
         <w:kern w:val="2"/>
         <w:sz w:val="24"/>
         <w:szCs w:val="24"/>
-        <w:lang w:val="en-SA" w:eastAsia="en-US" w:bidi="ar-SA"/>
+        <w:lang w:eastAsia="en-US" w:bidi="ar-SA"/>
         <w14:ligatures w14:val="standardContextual"/>
       </w:rPr>
     </w:rPrDefault>
@@ -936,6 +1320,47 @@
       <w:spacing w:val="5"/>
     </w:rPr>
   </w:style>
+  <w:style w:type="paragraph" w:styleId="NormalWeb">
+    <w:name w:val="Normal (Web)"/>
+    <w:basedOn w:val="Normal"/>
+    <w:uiPriority w:val="99"/>
+    <w:semiHidden/>
+    <w:unhideWhenUsed/>
+    <w:rsid w:val="003952C3"/>
+    <w:pPr>
+      <w:spacing w:before="100" w:beforeAutospacing="1" w:after="100" w:afterAutospacing="1" w:line="240" w:lineRule="auto"/>
+    </w:pPr>
+    <w:rPr>
+      <w:rFonts w:ascii="Times New Roman" w:eastAsia="Times New Roman" w:hAnsi="Times New Roman" w:cs="Times New Roman"/>
+      <w:kern w:val="0"/>
+      <w:lang w:val="en-TR"/>
+      <w14:ligatures w14:val="none"/>
+    </w:rPr>
+  </w:style>
+  <w:style w:type="character" w:styleId="Strong">
+    <w:name w:val="Strong"/>
+    <w:basedOn w:val="DefaultParagraphFont"/>
+    <w:uiPriority w:val="22"/>
+    <w:qFormat/>
+    <w:rsid w:val="003952C3"/>
+    <w:rPr>
+      <w:b/>
+      <w:bCs/>
+    </w:rPr>
+  </w:style>
+  <w:style w:type="character" w:styleId="HTMLCode">
+    <w:name w:val="HTML Code"/>
+    <w:basedOn w:val="DefaultParagraphFont"/>
+    <w:uiPriority w:val="99"/>
+    <w:semiHidden/>
+    <w:unhideWhenUsed/>
+    <w:rsid w:val="003952C3"/>
+    <w:rPr>
+      <w:rFonts w:ascii="Courier New" w:eastAsia="Times New Roman" w:hAnsi="Courier New" w:cs="Courier New"/>
+      <w:sz w:val="20"/>
+      <w:szCs w:val="20"/>
+    </w:rPr>
+  </w:style>
 </w:styles>
 </file>
 

</xml_diff>